<commit_message>
Analysis and approach options
</commit_message>
<xml_diff>
--- a/Analysis.docx
+++ b/Analysis.docx
@@ -43,8 +43,6 @@
         </w:rPr>
         <w:t>Goal:</w:t>
       </w:r>
-      <w:bookmarkStart w:id="0" w:name="_GoBack"/>
-      <w:bookmarkEnd w:id="0"/>
     </w:p>
     <w:p>
       <w:pPr>
@@ -203,7 +201,7 @@
           <w:noProof/>
         </w:rPr>
         <w:drawing>
-          <wp:inline distT="0" distB="0" distL="0" distR="0">
+          <wp:inline distT="0" distB="0" distL="0" distR="0" wp14:anchorId="595FCCC7" wp14:editId="4B3FE0C8">
             <wp:extent cx="5943600" cy="4987290"/>
             <wp:effectExtent l="0" t="0" r="0" b="0"/>
             <wp:docPr id="21" name="Picture 21"/>
@@ -251,13 +249,26 @@
           <w:rFonts w:ascii="Arial" w:hAnsi="Arial" w:cs="Arial"/>
         </w:rPr>
       </w:pPr>
-    </w:p>
-    <w:p>
-      <w:pPr>
-        <w:rPr>
-          <w:rFonts w:ascii="Arial" w:hAnsi="Arial" w:cs="Arial"/>
-        </w:rPr>
-      </w:pPr>
+      <w:r>
+        <w:rPr>
+          <w:rFonts w:ascii="Arial" w:hAnsi="Arial" w:cs="Arial"/>
+        </w:rPr>
+        <w:t>From looking at this scatterplot, we could either cluster based on winter and summer only,</w:t>
+      </w:r>
+      <w:r>
+        <w:rPr>
+          <w:rFonts w:ascii="Arial" w:hAnsi="Arial" w:cs="Arial"/>
+        </w:rPr>
+        <w:t xml:space="preserve"> </w:t>
+      </w:r>
+      <w:bookmarkStart w:id="0" w:name="_GoBack"/>
+      <w:bookmarkEnd w:id="0"/>
+      <w:r>
+        <w:rPr>
+          <w:rFonts w:ascii="Arial" w:hAnsi="Arial" w:cs="Arial"/>
+        </w:rPr>
+        <w:t>or implement hierarchical clustering to try to identify all 4 seasons.</w:t>
+      </w:r>
     </w:p>
     <w:p>
       <w:pPr>
@@ -515,6 +526,7 @@
     <w:lsdException w:name="HTML Sample" w:semiHidden="1" w:unhideWhenUsed="1"/>
     <w:lsdException w:name="HTML Typewriter" w:semiHidden="1" w:unhideWhenUsed="1"/>
     <w:lsdException w:name="HTML Variable" w:semiHidden="1" w:unhideWhenUsed="1"/>
+    <w:lsdException w:name="Normal Table" w:semiHidden="1" w:unhideWhenUsed="1"/>
     <w:lsdException w:name="annotation subject" w:semiHidden="1" w:unhideWhenUsed="1"/>
     <w:lsdException w:name="No List" w:semiHidden="1" w:unhideWhenUsed="1"/>
     <w:lsdException w:name="Outline List 1" w:semiHidden="1" w:unhideWhenUsed="1"/>
@@ -561,8 +573,10 @@
     <w:lsdException w:name="Table Subtle 2" w:semiHidden="1" w:unhideWhenUsed="1"/>
     <w:lsdException w:name="Table Web 1" w:semiHidden="1" w:unhideWhenUsed="1"/>
     <w:lsdException w:name="Table Web 2" w:semiHidden="1" w:unhideWhenUsed="1"/>
+    <w:lsdException w:name="Table Web 3" w:semiHidden="1" w:unhideWhenUsed="1"/>
     <w:lsdException w:name="Balloon Text" w:semiHidden="1" w:unhideWhenUsed="1"/>
     <w:lsdException w:name="Table Grid" w:uiPriority="39"/>
+    <w:lsdException w:name="Table Theme" w:semiHidden="1" w:unhideWhenUsed="1"/>
     <w:lsdException w:name="Placeholder Text" w:semiHidden="1"/>
     <w:lsdException w:name="No Spacing" w:uiPriority="1" w:qFormat="1"/>
     <w:lsdException w:name="Light Shading" w:uiPriority="60"/>

</xml_diff>

<commit_message>
Can only submit 6 files
</commit_message>
<xml_diff>
--- a/Analysis.docx
+++ b/Analysis.docx
@@ -101,48 +101,49 @@
           <w:rFonts w:ascii="Arial" w:hAnsi="Arial" w:cs="Arial"/>
           <w:b/>
         </w:rPr>
-        <w:t>How to compile:</w:t>
-      </w:r>
-    </w:p>
-    <w:p>
-      <w:pPr>
-        <w:rPr>
-          <w:rFonts w:ascii="Arial" w:hAnsi="Arial" w:cs="Arial"/>
-        </w:rPr>
-      </w:pPr>
-      <w:r>
-        <w:rPr>
-          <w:rFonts w:ascii="Arial" w:hAnsi="Arial" w:cs="Arial"/>
-        </w:rPr>
-        <w:t>Make sure the makefile is available and execute the following:</w:t>
-      </w:r>
-    </w:p>
-    <w:p>
-      <w:pPr>
-        <w:ind w:left="720"/>
-        <w:rPr>
-          <w:rFonts w:ascii="Arial" w:hAnsi="Arial" w:cs="Arial"/>
-        </w:rPr>
-      </w:pPr>
-      <w:r>
-        <w:rPr>
-          <w:rFonts w:ascii="Arial" w:hAnsi="Arial" w:cs="Arial"/>
-        </w:rPr>
-        <w:t>make</w:t>
-      </w:r>
-    </w:p>
-    <w:p>
-      <w:pPr>
-        <w:ind w:left="720"/>
-        <w:rPr>
-          <w:rFonts w:ascii="Arial" w:hAnsi="Arial" w:cs="Arial"/>
-        </w:rPr>
-      </w:pPr>
-      <w:r>
-        <w:rPr>
-          <w:rFonts w:ascii="Arial" w:hAnsi="Arial" w:cs="Arial"/>
-        </w:rPr>
-        <w:t>./main</w:t>
+        <w:t>How to compile</w:t>
+      </w:r>
+      <w:r>
+        <w:rPr>
+          <w:rFonts w:ascii="Arial" w:hAnsi="Arial" w:cs="Arial"/>
+          <w:b/>
+        </w:rPr>
+        <w:t xml:space="preserve"> and execute</w:t>
+      </w:r>
+      <w:r>
+        <w:rPr>
+          <w:rFonts w:ascii="Arial" w:hAnsi="Arial" w:cs="Arial"/>
+          <w:b/>
+        </w:rPr>
+        <w:t>:</w:t>
+      </w:r>
+    </w:p>
+    <w:p>
+      <w:pPr>
+        <w:rPr>
+          <w:rFonts w:ascii="Arial" w:hAnsi="Arial" w:cs="Arial"/>
+        </w:rPr>
+      </w:pPr>
+      <w:bookmarkStart w:id="0" w:name="_GoBack"/>
+      <w:bookmarkEnd w:id="0"/>
+      <w:r>
+        <w:rPr>
+          <w:rFonts w:ascii="Arial" w:hAnsi="Arial" w:cs="Arial"/>
+        </w:rPr>
+        <w:t>gcc -fopenmp predict-seasons.c utility.h structs.h KnnSequential.h KnnParallel.h -lm</w:t>
+      </w:r>
+    </w:p>
+    <w:p>
+      <w:pPr>
+        <w:rPr>
+          <w:rFonts w:ascii="Arial" w:hAnsi="Arial" w:cs="Arial"/>
+        </w:rPr>
+      </w:pPr>
+      <w:r>
+        <w:rPr>
+          <w:rFonts w:ascii="Arial" w:hAnsi="Arial" w:cs="Arial"/>
+        </w:rPr>
+        <w:t>./a.out</w:t>
       </w:r>
     </w:p>
     <w:p>
@@ -200,8 +201,6 @@
         </w:rPr>
         <w:t>:</w:t>
       </w:r>
-      <w:bookmarkStart w:id="0" w:name="_GoBack"/>
-      <w:bookmarkEnd w:id="0"/>
     </w:p>
     <w:p>
       <w:pPr>
@@ -314,7 +313,6 @@
           <w:rFonts w:ascii="Arial" w:hAnsi="Arial" w:cs="Arial"/>
           <w:b/>
         </w:rPr>
-        <w:lastRenderedPageBreak/>
         <w:t>Pseudocode</w:t>
       </w:r>
       <w:r>
@@ -347,6 +345,7 @@
         <w:rPr>
           <w:rFonts w:ascii="Arial" w:hAnsi="Arial" w:cs="Arial"/>
         </w:rPr>
+        <w:lastRenderedPageBreak/>
         <w:t>Allocate memory for a months array and a distance array</w:t>
       </w:r>
     </w:p>

</xml_diff>